<commit_message>
Bugs Fixed and bg/fg added
</commit_message>
<xml_diff>
--- a/qestion.docx
+++ b/qestion.docx
@@ -813,49 +813,7 @@
           <w:sz w:val="16"/>
           <w:szCs w:val="16"/>
         </w:rPr>
-        <w:t>conjunction with the shell driver to test the correctness of your shell.&amp;nbsp;</w:t>
-      </w:r>
-    </w:p>
-    <w:p>
-      <w:pPr>
-        <w:pStyle w:val="style0"/>
-        <w:spacing w:line="100" w:lineRule="atLeast"/>
-      </w:pPr>
-      <w:r>
-        <w:rPr>
-          <w:rFonts w:ascii="Ubuntu" w:hAnsi="Ubuntu"/>
-          <w:sz w:val="16"/>
-          <w:szCs w:val="16"/>
-        </w:rPr>
-        <w:t>The lower-numbered trace files do very simple tests, and the higher-numbered</w:t>
-      </w:r>
-    </w:p>
-    <w:p>
-      <w:pPr>
-        <w:pStyle w:val="style0"/>
-        <w:spacing w:line="100" w:lineRule="atLeast"/>
-      </w:pPr>
-      <w:r>
-        <w:rPr>
-          <w:rFonts w:ascii="Ubuntu" w:hAnsi="Ubuntu"/>
-          <w:sz w:val="16"/>
-          <w:szCs w:val="16"/>
-        </w:rPr>
-        <w:t xml:space="preserve">tests do more complicated tests.  </w:t>
-      </w:r>
-    </w:p>
-    <w:p>
-      <w:pPr>
-        <w:pStyle w:val="style0"/>
-        <w:spacing w:line="100" w:lineRule="atLeast"/>
-      </w:pPr>
-      <w:r>
-        <w:rPr>
-          <w:rFonts w:ascii="Ubuntu" w:hAnsi="Ubuntu"/>
-          <w:sz w:val="16"/>
-          <w:szCs w:val="16"/>
-        </w:rPr>
-        <w:t>You can run the shell driver on your shell using trace file trace01.txt (for instance) by typing:</w:t>
+        <w:t>conjunction with the shell driver to test the correctness of your shell.The lower-numbered trace files do very simple tests, and the higher-numbered tests do more complicated tests.You can run the shell driver on your shell using trace file trace01.txt (for instance) by typing:</w:t>
       </w:r>
     </w:p>
     <w:p>
@@ -1127,6 +1085,14 @@
           <w:sz w:val="16"/>
           <w:szCs w:val="16"/>
         </w:rPr>
+        <w:t xml:space="preserve">   </w:t>
+      </w:r>
+      <w:r>
+        <w:rPr>
+          <w:rFonts w:ascii="Ubuntu" w:hAnsi="Ubuntu"/>
+          <w:sz w:val="16"/>
+          <w:szCs w:val="16"/>
+        </w:rPr>
         <w:t>txt - Putting it all together</w:t>
       </w:r>
     </w:p>
@@ -1141,56 +1107,6 @@
           <w:sz w:val="16"/>
           <w:szCs w:val="16"/>
         </w:rPr>
-        <w:t>&amp;n=</w:t>
-      </w:r>
-    </w:p>
-    <w:p>
-      <w:pPr>
-        <w:pStyle w:val="style0"/>
-        <w:spacing w:line="100" w:lineRule="atLeast"/>
-      </w:pPr>
-      <w:r>
-        <w:rPr>
-          <w:rFonts w:ascii="Ubuntu" w:hAnsi="Ubuntu"/>
-          <w:sz w:val="16"/>
-          <w:szCs w:val="16"/>
-        </w:rPr>
-        <w:t>bsp;   #</w:t>
-      </w:r>
-    </w:p>
-    <w:p>
-      <w:pPr>
-        <w:pStyle w:val="style0"/>
-        <w:spacing w:line="100" w:lineRule="atLeast"/>
-      </w:pPr>
-      <w:r>
-        <w:rPr>
-          <w:rFonts w:ascii="Ubuntu" w:hAnsi="Ubuntu"/>
-          <w:sz w:val="16"/>
-          <w:szCs w:val="16"/>
-        </w:rPr>
-        <w:t xml:space="preserve"> </w:t>
-      </w:r>
-      <w:r>
-        <w:rPr>
-          <w:rFonts w:ascii="Ubuntu" w:hAnsi="Ubuntu"/>
-          <w:sz w:val="16"/>
-          <w:szCs w:val="16"/>
-        </w:rPr>
-        <w:t>=</w:t>
-      </w:r>
-    </w:p>
-    <w:p>
-      <w:pPr>
-        <w:pStyle w:val="style0"/>
-        <w:spacing w:line="100" w:lineRule="atLeast"/>
-      </w:pPr>
-      <w:r>
-        <w:rPr>
-          <w:rFonts w:ascii="Ubuntu" w:hAnsi="Ubuntu"/>
-          <w:sz w:val="16"/>
-          <w:szCs w:val="16"/>
-        </w:rPr>
         <w:t xml:space="preserve">   </w:t>
       </w:r>
       <w:r>
@@ -1213,20 +1129,6 @@
           <w:sz w:val="16"/>
           <w:szCs w:val="16"/>
         </w:rPr>
-        <w:t>=</w:t>
-      </w:r>
-    </w:p>
-    <w:p>
-      <w:pPr>
-        <w:pStyle w:val="style0"/>
-        <w:spacing w:line="100" w:lineRule="atLeast"/>
-      </w:pPr>
-      <w:r>
-        <w:rPr>
-          <w:rFonts w:ascii="Ubuntu" w:hAnsi="Ubuntu"/>
-          <w:sz w:val="16"/>
-          <w:szCs w:val="16"/>
-        </w:rPr>
         <w:t xml:space="preserve">    </w:t>
       </w:r>
       <w:r>
@@ -1271,29 +1173,15 @@
           <w:sz w:val="16"/>
           <w:szCs w:val="16"/>
         </w:rPr>
-        <w:t xml:space="preserve"> </w:t>
-      </w:r>
-      <w:r>
-        <w:rPr>
-          <w:rFonts w:ascii="Ubuntu" w:hAnsi="Ubuntu"/>
-          <w:sz w:val="16"/>
-          <w:szCs w:val="16"/>
-        </w:rPr>
-        <w:t>&amp;nbs=</w:t>
-      </w:r>
-    </w:p>
-    <w:p>
-      <w:pPr>
-        <w:pStyle w:val="style0"/>
-        <w:spacing w:line="100" w:lineRule="atLeast"/>
-      </w:pPr>
-      <w:r>
-        <w:rPr>
-          <w:rFonts w:ascii="Ubuntu" w:hAnsi="Ubuntu"/>
-          <w:sz w:val="16"/>
-          <w:szCs w:val="16"/>
-        </w:rPr>
-        <w:t>p;  Job (9721) terminated by signal: Interrupt</w:t>
+        <w:t xml:space="preserve">   </w:t>
+      </w:r>
+      <w:r>
+        <w:rPr>
+          <w:rFonts w:ascii="Ubuntu" w:hAnsi="Ubuntu"/>
+          <w:sz w:val="16"/>
+          <w:szCs w:val="16"/>
+        </w:rPr>
+        <w:t>Job (9721) terminated by signal: Interrupt</w:t>
       </w:r>
     </w:p>
     <w:p>
@@ -1329,43 +1217,29 @@
           <w:sz w:val="16"/>
           <w:szCs w:val="16"/>
         </w:rPr>
-        <w:t xml:space="preserve"> </w:t>
-      </w:r>
-      <w:r>
-        <w:rPr>
-          <w:rFonts w:ascii="Ubuntu" w:hAnsi="Ubuntu"/>
-          <w:sz w:val="16"/>
-          <w:szCs w:val="16"/>
-        </w:rPr>
-        <w:t>=</w:t>
-      </w:r>
-    </w:p>
-    <w:p>
-      <w:pPr>
-        <w:pStyle w:val="style0"/>
-        <w:spacing w:line="100" w:lineRule="atLeast"/>
-      </w:pPr>
-      <w:r>
-        <w:rPr>
-          <w:rFonts w:ascii="Ubuntu" w:hAnsi="Ubuntu"/>
-          <w:sz w:val="16"/>
-          <w:szCs w:val="16"/>
-        </w:rPr>
-        <w:t>;   [1] (9723) ./myspin 3 &amp;</w:t>
-      </w:r>
-    </w:p>
-    <w:p>
-      <w:pPr>
-        <w:pStyle w:val="style0"/>
-        <w:spacing w:line="100" w:lineRule="atLeast"/>
-      </w:pPr>
-      <w:r>
-        <w:rPr>
-          <w:rFonts w:ascii="Ubuntu" w:hAnsi="Ubuntu"/>
-          <w:sz w:val="16"/>
-          <w:szCs w:val="16"/>
-        </w:rPr>
-        <w:t xml:space="preserve">    </w:t>
+        <w:t xml:space="preserve">    </w:t>
+      </w:r>
+      <w:r>
+        <w:rPr>
+          <w:rFonts w:ascii="Ubuntu" w:hAnsi="Ubuntu"/>
+          <w:sz w:val="16"/>
+          <w:szCs w:val="16"/>
+        </w:rPr>
+        <w:t>[1] (9723) ./myspin 3 &amp;</w:t>
+      </w:r>
+    </w:p>
+    <w:p>
+      <w:pPr>
+        <w:pStyle w:val="style0"/>
+        <w:spacing w:line="100" w:lineRule="atLeast"/>
+      </w:pPr>
+      <w:r>
+        <w:rPr>
+          <w:rFonts w:ascii="Ubuntu" w:hAnsi="Ubuntu"/>
+          <w:sz w:val="16"/>
+          <w:szCs w:val="16"/>
+        </w:rPr>
+        <w:t xml:space="preserve">     </w:t>
       </w:r>
       <w:r>
         <w:rPr>
@@ -1387,29 +1261,15 @@
           <w:sz w:val="16"/>
           <w:szCs w:val="16"/>
         </w:rPr>
-        <w:t xml:space="preserve"> </w:t>
-      </w:r>
-      <w:r>
-        <w:rPr>
-          <w:rFonts w:ascii="Ubuntu" w:hAnsi="Ubuntu"/>
-          <w:sz w:val="16"/>
-          <w:szCs w:val="16"/>
-        </w:rPr>
-        <w:t>=</w:t>
-      </w:r>
-    </w:p>
-    <w:p>
-      <w:pPr>
-        <w:pStyle w:val="style0"/>
-        <w:spacing w:line="100" w:lineRule="atLeast"/>
-      </w:pPr>
-      <w:r>
-        <w:rPr>
-          <w:rFonts w:ascii="Ubuntu" w:hAnsi="Ubuntu"/>
-          <w:sz w:val="16"/>
-          <w:szCs w:val="16"/>
-        </w:rPr>
-        <w:t>;   [2] (9725) ./myspin 4 &amp;</w:t>
+        <w:t xml:space="preserve">    </w:t>
+      </w:r>
+      <w:r>
+        <w:rPr>
+          <w:rFonts w:ascii="Ubuntu" w:hAnsi="Ubuntu"/>
+          <w:sz w:val="16"/>
+          <w:szCs w:val="16"/>
+        </w:rPr>
+        <w:t>[2] (9725) ./myspin 4 &amp;</w:t>
       </w:r>
     </w:p>
     <w:p>
@@ -1453,57 +1313,29 @@
           <w:sz w:val="16"/>
           <w:szCs w:val="16"/>
         </w:rPr>
-        <w:t>[1] (9723) Running&lt;=</w:t>
-      </w:r>
-    </w:p>
-    <w:p>
-      <w:pPr>
-        <w:pStyle w:val="style0"/>
-        <w:spacing w:line="100" w:lineRule="atLeast"/>
-      </w:pPr>
-      <w:r>
-        <w:rPr>
-          <w:rFonts w:ascii="Ubuntu" w:hAnsi="Ubuntu"/>
-          <w:sz w:val="16"/>
-          <w:szCs w:val="16"/>
-        </w:rPr>
-        <w:t>span style=3D'mso-spacerun:yes'&gt;    ./myspin 3 &amp;</w:t>
-      </w:r>
-    </w:p>
-    <w:p>
-      <w:pPr>
-        <w:pStyle w:val="style0"/>
-        <w:spacing w:line="100" w:lineRule="atLeast"/>
-      </w:pPr>
-      <w:r>
-        <w:rPr>
-          <w:rFonts w:ascii="Ubuntu" w:hAnsi="Ubuntu"/>
-          <w:sz w:val="16"/>
-          <w:szCs w:val="16"/>
-        </w:rPr>
-        <w:t xml:space="preserve">    </w:t>
-      </w:r>
-      <w:r>
-        <w:rPr>
-          <w:rFonts w:ascii="Ubuntu" w:hAnsi="Ubuntu"/>
-          <w:sz w:val="16"/>
-          <w:szCs w:val="16"/>
-        </w:rPr>
-        <w:t>[2] (9725) Runn=</w:t>
-      </w:r>
-    </w:p>
-    <w:p>
-      <w:pPr>
-        <w:pStyle w:val="style0"/>
-        <w:spacing w:line="100" w:lineRule="atLeast"/>
-      </w:pPr>
-      <w:r>
-        <w:rPr>
-          <w:rFonts w:ascii="Ubuntu" w:hAnsi="Ubuntu"/>
-          <w:sz w:val="16"/>
-          <w:szCs w:val="16"/>
-        </w:rPr>
-        <w:t>ing    ./myspin 4 &amp;</w:t>
+        <w:t>[1] (9723) Running   ./myspin 3 &amp;</w:t>
+      </w:r>
+    </w:p>
+    <w:p>
+      <w:pPr>
+        <w:pStyle w:val="style0"/>
+        <w:spacing w:line="100" w:lineRule="atLeast"/>
+      </w:pPr>
+      <w:r>
+        <w:rPr>
+          <w:rFonts w:ascii="Ubuntu" w:hAnsi="Ubuntu"/>
+          <w:sz w:val="16"/>
+          <w:szCs w:val="16"/>
+        </w:rPr>
+        <w:t xml:space="preserve">    </w:t>
+      </w:r>
+      <w:r>
+        <w:rPr>
+          <w:rFonts w:ascii="Ubuntu" w:hAnsi="Ubuntu"/>
+          <w:sz w:val="16"/>
+          <w:szCs w:val="16"/>
+        </w:rPr>
+        <w:t>[2] (9725) Running    ./myspin 4 &amp;</w:t>
       </w:r>
     </w:p>
     <w:p>
@@ -1539,29 +1371,15 @@
           <w:sz w:val="16"/>
           <w:szCs w:val="16"/>
         </w:rPr>
-        <w:t xml:space="preserve">  </w:t>
-      </w:r>
-      <w:r>
-        <w:rPr>
-          <w:rFonts w:ascii="Ubuntu" w:hAnsi="Ubuntu"/>
-          <w:sz w:val="16"/>
-          <w:szCs w:val="16"/>
-        </w:rPr>
-        <w:t>&amp;nbs=</w:t>
-      </w:r>
-    </w:p>
-    <w:p>
-      <w:pPr>
-        <w:pStyle w:val="style0"/>
-        <w:spacing w:line="100" w:lineRule="atLeast"/>
-      </w:pPr>
-      <w:r>
-        <w:rPr>
-          <w:rFonts w:ascii="Ubuntu" w:hAnsi="Ubuntu"/>
-          <w:sz w:val="16"/>
-          <w:szCs w:val="16"/>
-        </w:rPr>
-        <w:t>p; Job [1] (9723) stopped by signal: Stopped</w:t>
+        <w:t xml:space="preserve">   </w:t>
+      </w:r>
+      <w:r>
+        <w:rPr>
+          <w:rFonts w:ascii="Ubuntu" w:hAnsi="Ubuntu"/>
+          <w:sz w:val="16"/>
+          <w:szCs w:val="16"/>
+        </w:rPr>
+        <w:t>Job [1] (9723) stopped by signal: Stopped</w:t>
       </w:r>
     </w:p>
     <w:p>
@@ -1605,93 +1423,87 @@
           <w:sz w:val="16"/>
           <w:szCs w:val="16"/>
         </w:rPr>
-        <w:t>[1] (9723) Stopped&lt;=</w:t>
-      </w:r>
-    </w:p>
-    <w:p>
-      <w:pPr>
-        <w:pStyle w:val="style0"/>
-        <w:spacing w:line="100" w:lineRule="atLeast"/>
-      </w:pPr>
-      <w:r>
-        <w:rPr>
-          <w:rFonts w:ascii="Ubuntu" w:hAnsi="Ubuntu"/>
-          <w:sz w:val="16"/>
-          <w:szCs w:val="16"/>
-        </w:rPr>
-        <w:t>span style=3D'mso-spacerun:yes'&gt;    ./myspin 3 &amp;</w:t>
-      </w:r>
-    </w:p>
-    <w:p>
-      <w:pPr>
-        <w:pStyle w:val="style0"/>
-        <w:spacing w:line="100" w:lineRule="atLeast"/>
-      </w:pPr>
-      <w:r>
-        <w:rPr>
-          <w:rFonts w:ascii="Ubuntu" w:hAnsi="Ubuntu"/>
-          <w:sz w:val="16"/>
-          <w:szCs w:val="16"/>
-        </w:rPr>
-        <w:t xml:space="preserve">    </w:t>
-      </w:r>
-      <w:r>
-        <w:rPr>
-          <w:rFonts w:ascii="Ubuntu" w:hAnsi="Ubuntu"/>
-          <w:sz w:val="16"/>
-          <w:szCs w:val="16"/>
-        </w:rPr>
-        <w:t>[2] (9725) Runn= ing    ./myspin 4 &amp;    tsh&gt; bg %3</w:t>
-      </w:r>
-    </w:p>
-    <w:p>
-      <w:pPr>
-        <w:pStyle w:val="style0"/>
-        <w:spacing w:line="100" w:lineRule="atLeast"/>
-      </w:pPr>
-      <w:r>
-        <w:rPr>
-          <w:rFonts w:ascii="Ubuntu" w:hAnsi="Ubuntu"/>
-          <w:sz w:val="16"/>
-          <w:szCs w:val="16"/>
-        </w:rPr>
-        <w:t xml:space="preserve">  </w:t>
-      </w:r>
-      <w:r>
-        <w:rPr>
-          <w:rFonts w:ascii="Ubuntu" w:hAnsi="Ubuntu"/>
-          <w:sz w:val="16"/>
-          <w:szCs w:val="16"/>
-        </w:rPr>
-        <w:t>&amp;nbs=</w:t>
-      </w:r>
-    </w:p>
-    <w:p>
-      <w:pPr>
-        <w:pStyle w:val="style0"/>
-        <w:spacing w:line="100" w:lineRule="atLeast"/>
-      </w:pPr>
-      <w:r>
-        <w:rPr>
-          <w:rFonts w:ascii="Ubuntu" w:hAnsi="Ubuntu"/>
-          <w:sz w:val="16"/>
-          <w:szCs w:val="16"/>
-        </w:rPr>
-        <w:t>p; %3: No such job</w:t>
-      </w:r>
-    </w:p>
-    <w:p>
-      <w:pPr>
-        <w:pStyle w:val="style0"/>
-        <w:spacing w:line="100" w:lineRule="atLeast"/>
-      </w:pPr>
-      <w:r>
-        <w:rPr>
-          <w:rFonts w:ascii="Ubuntu" w:hAnsi="Ubuntu"/>
-          <w:sz w:val="16"/>
-          <w:szCs w:val="16"/>
-        </w:rPr>
-        <w:t xml:space="preserve">  </w:t>
+        <w:t>[1] (9723) Stopped   ./myspin 3 &amp;</w:t>
+      </w:r>
+    </w:p>
+    <w:p>
+      <w:pPr>
+        <w:pStyle w:val="style0"/>
+        <w:spacing w:line="100" w:lineRule="atLeast"/>
+      </w:pPr>
+      <w:r>
+        <w:rPr>
+          <w:rFonts w:ascii="Ubuntu" w:hAnsi="Ubuntu"/>
+          <w:sz w:val="16"/>
+          <w:szCs w:val="16"/>
+        </w:rPr>
+        <w:t xml:space="preserve">    </w:t>
+      </w:r>
+      <w:r>
+        <w:rPr>
+          <w:rFonts w:ascii="Ubuntu" w:hAnsi="Ubuntu"/>
+          <w:sz w:val="16"/>
+          <w:szCs w:val="16"/>
+        </w:rPr>
+        <w:t xml:space="preserve">[2] (9725) Running    ./myspin 4 &amp;    </w:t>
+      </w:r>
+    </w:p>
+    <w:p>
+      <w:pPr>
+        <w:pStyle w:val="style0"/>
+        <w:spacing w:line="100" w:lineRule="atLeast"/>
+      </w:pPr>
+      <w:r>
+        <w:rPr>
+          <w:rFonts w:ascii="Ubuntu" w:hAnsi="Ubuntu"/>
+          <w:sz w:val="16"/>
+          <w:szCs w:val="16"/>
+        </w:rPr>
+        <w:t xml:space="preserve">    </w:t>
+      </w:r>
+      <w:r>
+        <w:rPr>
+          <w:rFonts w:ascii="Ubuntu" w:hAnsi="Ubuntu"/>
+          <w:sz w:val="16"/>
+          <w:szCs w:val="16"/>
+        </w:rPr>
+        <w:t>tsh&gt; bg %3</w:t>
+      </w:r>
+    </w:p>
+    <w:p>
+      <w:pPr>
+        <w:pStyle w:val="style0"/>
+        <w:spacing w:line="100" w:lineRule="atLeast"/>
+      </w:pPr>
+      <w:r>
+        <w:rPr>
+          <w:rFonts w:ascii="Ubuntu" w:hAnsi="Ubuntu"/>
+          <w:sz w:val="16"/>
+          <w:szCs w:val="16"/>
+        </w:rPr>
+        <w:t xml:space="preserve">    </w:t>
+      </w:r>
+      <w:r>
+        <w:rPr>
+          <w:rFonts w:ascii="Ubuntu" w:hAnsi="Ubuntu"/>
+          <w:sz w:val="16"/>
+          <w:szCs w:val="16"/>
+        </w:rPr>
+        <w:t>%3: No such job</w:t>
+      </w:r>
+    </w:p>
+    <w:p>
+      <w:pPr>
+        <w:pStyle w:val="style0"/>
+        <w:spacing w:line="100" w:lineRule="atLeast"/>
+      </w:pPr>
+      <w:r>
+        <w:rPr>
+          <w:rFonts w:ascii="Ubuntu" w:hAnsi="Ubuntu"/>
+          <w:sz w:val="16"/>
+          <w:szCs w:val="16"/>
+        </w:rPr>
+        <w:t xml:space="preserve">    </w:t>
       </w:r>
       <w:r>
         <w:rPr>
@@ -1980,7 +1792,7 @@
       <w:pgNumType w:fmt="decimal"/>
       <w:formProt w:val="false"/>
       <w:textDirection w:val="lrTb"/>
-      <w:docGrid w:charSpace="32768" w:linePitch="380" w:type="default"/>
+      <w:docGrid w:charSpace="36864" w:linePitch="400" w:type="default"/>
     </w:sectPr>
   </w:body>
 </w:document>

</xml_diff>

<commit_message>
Bug Fixes as per trace files
</commit_message>
<xml_diff>
--- a/qestion.docx
+++ b/qestion.docx
@@ -619,7 +619,7 @@
           <w:sz w:val="16"/>
           <w:szCs w:val="16"/>
         </w:rPr>
-        <w:t xml:space="preserve">The prompt should be the string “tsh&gt; ”.The command line typed by the user should consist of a name and zero or more arguments, all separated by one or more spaces. If name is a built-in  command, then tsh should handle it immediately and wait for the next command line.  Otherwise, tsh should assume that name is the path of an executable file, which it loads and runs in the context of an initial child process (In this  context, the term job refers to this initial child process).tsh need not support pipes (|) or I/O redirection.Typing ctrl-c (ctrl-z) should cause a SIGINT (SIGTSTP) signal to be sent to the current foreground job, as well as any descendants of that job (e.g., any child processes that it forked). If there is no foreground job, then the signal should have no effect.If the command line ends with an ampersand, then tsh should run the job in the background.Otherwise, it should run the job in the foreground.Each job can be identified by either a process ID (PID) or a job ID (JID), which is a small positive integer assigned by tsh.  JIDs should be denoted on the command line by the prefix “%”.  For example, “%5”  denotes JID 5, and “5” denotes PID 5.  (We have provided you with all of the routines you need for manipulating the joblist.)tsh should support the following built-in commands: </w:t>
+        <w:t xml:space="preserve">The prompt should be the string “tsh&gt; ”.The command line typed by the user should consist of a name and zero or more arguments, all separated by one or more spaces. If name is a built-in  command, then tsh should handle it immediately and wait for the next command line.  Otherwise, tsh should assume that name is the path of an executable file, which it loads and runs in the context of an initial child process (In this  context, the term job refers to this initial child process).t sh need not support pipes (|) or I/O redirection.Typing ctrl-c (ctrl-z) should cause a SIGINT (SIGTSTP) signal to be sent to the current foreground job, as well as any descendants of that job (e.g., any child processes that it forked). If there is no foreground job, then the signal should have no effect.If the command line ends with an ampersand, then tsh should run the job in the background. Otherwise, it should run the job in the foreground. Each job can be identified by either a process ID (PID) or a job ID (JID), which is a small positive integer assigned by tsh.  JIDs should be denoted on the command line by the prefix “%”.  For example, “%5”  denotes JID 5, and “5” denotes PID 5.  (We have provided you with all of the routines you need for manipulating the joblist. tsh should support the following built-in commands: </w:t>
       </w:r>
     </w:p>
     <w:p>
@@ -661,21 +661,21 @@
           <w:sz w:val="16"/>
           <w:szCs w:val="16"/>
         </w:rPr>
-        <w:t>The bg &lt;job&gt; command restarts &lt;job&gt; by sending it a SIGCONT signal, and then runs it in the background.  The &lt;job&gt; argument can be either a PID or a JID.The fg &lt;job&gt; command restarts &lt;job&gt; by sending it a SIGCONT signal, and then runs it in the foreground. tsh should reap all of its zombie children.  If any job terminates because it receives a signal that it didn’t catch, then tsh should recognize this event and print a message with the job’s PID and a description of the offending signal.</w:t>
-      </w:r>
-    </w:p>
-    <w:p>
-      <w:pPr>
-        <w:pStyle w:val="style0"/>
-        <w:spacing w:line="100" w:lineRule="atLeast"/>
-      </w:pPr>
-      <w:r>
-        <w:rPr>
-          <w:rFonts w:ascii="Ubuntu" w:hAnsi="Ubuntu"/>
-          <w:sz w:val="16"/>
-          <w:szCs w:val="16"/>
-        </w:rPr>
-        <w:t xml:space="preserve">Checking Your Work we have provided some tools to help you check your work.Reference solution. The Linux executable tshref is the reference solution for the shell.  Run this program to resolve any questions you have about how your shell should behave.  Your shell should emit output that is identical to the reference solution (modulo PIDs, of course, which change from run to run). Shell driver. The sdriver.pl program executes a shell as a child process, sends it commands and signals as directed by a trace file, and captures and displays the output from the shell.  </w:t>
+        <w:t>The bg &lt;job&gt; command restarts &lt;job&gt; by sending it a SIGCONT signal, and then runs it in the background.  The &lt;job&gt; argument can be either a PID or a JID. The fg &lt;job&gt; command restarts &lt;job&gt; by sending it a SIGCONT signal, and then runs it in the foreground. tsh should reap all of its zombie children.  If any job terminates because it receives a signal that it didn’t catch, then tsh should recognize this event and print a message with the job’s PID and a description of the offending signal.</w:t>
+      </w:r>
+    </w:p>
+    <w:p>
+      <w:pPr>
+        <w:pStyle w:val="style0"/>
+        <w:spacing w:line="100" w:lineRule="atLeast"/>
+      </w:pPr>
+      <w:r>
+        <w:rPr>
+          <w:rFonts w:ascii="Ubuntu" w:hAnsi="Ubuntu"/>
+          <w:sz w:val="16"/>
+          <w:szCs w:val="16"/>
+        </w:rPr>
+        <w:t xml:space="preserve">Checking Your Work we have provided some tools to help you check your work. Reference solution. The Linux executable tshref is the reference solution for the shell.  Run this program to resolve any questions you have about how your shell should behave.  Your shell should emit output that is identical to the reference solution (modulo PIDs, of course, which change from run to run). Shell driver. The sdriver.pl program executes a shell as a child process, sends it commands and signals as directed by a trace file, and captures and displays the output from the shell.  </w:t>
       </w:r>
     </w:p>
     <w:p>
@@ -719,7 +719,7 @@
           <w:sz w:val="16"/>
           <w:szCs w:val="16"/>
         </w:rPr>
-        <w:t>Usage: sdriver.pl [-hv] -t &lt;trace&gt; -s &lt;shellprog&gt; -a &lt;args&gt;&amp;nbsp;</w:t>
+        <w:t>Usage: sdriver.pl [-hv] -t &lt;trace&gt; -s &lt;shellprog&gt; -a &lt;args&gt;</w:t>
       </w:r>
     </w:p>
     <w:p>
@@ -777,15 +777,7 @@
           <w:sz w:val="16"/>
           <w:szCs w:val="16"/>
         </w:rPr>
-        <w:t xml:space="preserve">  </w:t>
-      </w:r>
-      <w:r>
-        <w:rPr>
-          <w:rFonts w:ascii="Ubuntu" w:hAnsi="Ubuntu"/>
-          <w:sz w:val="16"/>
-          <w:szCs w:val="16"/>
-        </w:rPr>
-        <w:t>&amp;nbsp;   -v  &amp;nbsp;         Be more verbose  -t &lt;trace&gt;    Trace file  -s &lt;shell&gt;    Shell program to test -a &lt;args&gt; Shell arguments      -g            Generate output for autograder</w:t>
+        <w:t>Be more verbose  -t &lt;trace&gt;    Trace file  -s &lt;shell&gt;    Shell program to test -a &lt;args&gt; Shell arguments      -g            Generate output for autograder</w:t>
       </w:r>
     </w:p>
     <w:p>
@@ -1792,7 +1784,7 @@
       <w:pgNumType w:fmt="decimal"/>
       <w:formProt w:val="false"/>
       <w:textDirection w:val="lrTb"/>
-      <w:docGrid w:charSpace="36864" w:linePitch="400" w:type="default"/>
+      <w:docGrid w:charSpace="40960" w:linePitch="420" w:type="default"/>
     </w:sectPr>
   </w:body>
 </w:document>

</xml_diff>